<commit_message>
Update THỰC TẬP CƠ SỞ TUẦN 1.docx
</commit_message>
<xml_diff>
--- a/THỰC TẬP CƠ SỞ TUẦN 1.docx
+++ b/THỰC TẬP CƠ SỞ TUẦN 1.docx
@@ -749,15 +749,7 @@
           <w:sz w:val="28"/>
           <w:szCs w:val="28"/>
         </w:rPr>
-        <w:t>trừ</w:t>
-      </w:r>
-      <w:r>
-        <w:rPr>
-          <w:rFonts w:ascii="Times New Roman" w:hAnsi="Times New Roman" w:cs="Times New Roman"/>
-          <w:sz w:val="28"/>
-          <w:szCs w:val="28"/>
-        </w:rPr>
-        <w:t xml:space="preserve"> 1 số dương &lt;365 để hàm tính ngay tháng năm sau khi công thêm 1 số là ngay thang nam nào, có sự hỗ trợ của hàm NgayTruSTT(int n ,int nam)</w:t>
+        <w:t>trừ 1 số dương &lt;365 để hàm tính ngay tháng năm sau khi công thêm 1 số là ngay thang nam nào, có sự hỗ trợ của hàm NgayTruSTT(int n ,int nam)</w:t>
       </w:r>
     </w:p>
     <w:p>
@@ -1062,15 +1054,7 @@
           <w:sz w:val="28"/>
           <w:szCs w:val="28"/>
         </w:rPr>
-        <w:t>+docde():</w:t>
-      </w:r>
-      <w:r>
-        <w:rPr>
-          <w:rFonts w:ascii="Times New Roman" w:hAnsi="Times New Roman" w:cs="Times New Roman"/>
-          <w:sz w:val="28"/>
-          <w:szCs w:val="28"/>
-        </w:rPr>
-        <w:t xml:space="preserve"> đọc đề từ file đã chọn </w:t>
+        <w:t xml:space="preserve">+docde(): đọc đề từ file đã chọn </w:t>
       </w:r>
     </w:p>
     <w:p>
@@ -1392,26 +1376,718 @@
           <w:sz w:val="28"/>
           <w:szCs w:val="28"/>
         </w:rPr>
-        <w:t>XuatFile(int a[100]</w:t>
-      </w:r>
+        <w:t>XuatFile(int a[100][100],int n)</w:t>
+      </w:r>
+      <w:r>
+        <w:rPr>
+          <w:rFonts w:ascii="Times New Roman" w:hAnsi="Times New Roman" w:cs="Times New Roman"/>
+          <w:sz w:val="28"/>
+          <w:szCs w:val="28"/>
+        </w:rPr>
+        <w:t>: xuất đồ thị ra file txt</w:t>
+      </w:r>
+    </w:p>
+    <w:p>
+      <w:pPr>
+        <w:rPr>
+          <w:rFonts w:ascii="Times New Roman" w:hAnsi="Times New Roman" w:cs="Times New Roman"/>
+          <w:sz w:val="28"/>
+          <w:szCs w:val="28"/>
+        </w:rPr>
+      </w:pPr>
+    </w:p>
+    <w:p>
+      <w:pPr>
+        <w:rPr>
+          <w:rFonts w:ascii="Times New Roman" w:hAnsi="Times New Roman" w:cs="Times New Roman"/>
+          <w:sz w:val="28"/>
+          <w:szCs w:val="28"/>
+        </w:rPr>
+      </w:pPr>
+    </w:p>
+    <w:p>
+      <w:pPr>
+        <w:rPr>
+          <w:rFonts w:ascii="Times New Roman" w:hAnsi="Times New Roman" w:cs="Times New Roman"/>
+          <w:sz w:val="28"/>
+          <w:szCs w:val="28"/>
+        </w:rPr>
+      </w:pPr>
+      <w:r>
+        <w:rPr>
+          <w:rFonts w:ascii="Times New Roman" w:hAnsi="Times New Roman" w:cs="Times New Roman"/>
+          <w:sz w:val="28"/>
+          <w:szCs w:val="28"/>
+        </w:rPr>
+        <w:tab/>
+        <w:t>Bài 5:</w:t>
+      </w:r>
+    </w:p>
+    <w:p>
+      <w:pPr>
+        <w:rPr>
+          <w:rFonts w:ascii="Times New Roman" w:hAnsi="Times New Roman" w:cs="Times New Roman"/>
+          <w:sz w:val="28"/>
+          <w:szCs w:val="28"/>
+        </w:rPr>
+      </w:pPr>
+      <w:r>
+        <w:rPr>
+          <w:rFonts w:ascii="Times New Roman" w:hAnsi="Times New Roman" w:cs="Times New Roman"/>
+          <w:sz w:val="28"/>
+          <w:szCs w:val="28"/>
+        </w:rPr>
+        <w:tab/>
+      </w:r>
+      <w:r>
+        <w:rPr>
+          <w:rFonts w:ascii="Times New Roman" w:hAnsi="Times New Roman" w:cs="Times New Roman"/>
+          <w:sz w:val="28"/>
+          <w:szCs w:val="28"/>
+        </w:rPr>
+        <w:tab/>
+        <w:t>+ngắt 10h : BIOS xóa màn hình</w:t>
+      </w:r>
+    </w:p>
+    <w:p>
+      <w:pPr>
+        <w:rPr>
+          <w:rFonts w:ascii="Times New Roman" w:hAnsi="Times New Roman" w:cs="Times New Roman"/>
+          <w:sz w:val="28"/>
+          <w:szCs w:val="28"/>
+        </w:rPr>
+      </w:pPr>
+      <w:r>
+        <w:rPr>
+          <w:rFonts w:ascii="Times New Roman" w:hAnsi="Times New Roman" w:cs="Times New Roman"/>
+          <w:sz w:val="28"/>
+          <w:szCs w:val="28"/>
+        </w:rPr>
+        <w:tab/>
+      </w:r>
+      <w:r>
+        <w:rPr>
+          <w:rFonts w:ascii="Times New Roman" w:hAnsi="Times New Roman" w:cs="Times New Roman"/>
+          <w:sz w:val="28"/>
+          <w:szCs w:val="28"/>
+        </w:rPr>
+        <w:tab/>
+        <w:t>+ngắt 13h:BIOS gọi các phục vụ đĩa cứng mềm</w:t>
+      </w:r>
+    </w:p>
+    <w:p>
+      <w:pPr>
+        <w:rPr>
+          <w:rFonts w:ascii="Times New Roman" w:hAnsi="Times New Roman" w:cs="Times New Roman"/>
+          <w:sz w:val="28"/>
+          <w:szCs w:val="28"/>
+        </w:rPr>
+      </w:pPr>
+      <w:r>
+        <w:rPr>
+          <w:rFonts w:ascii="Times New Roman" w:hAnsi="Times New Roman" w:cs="Times New Roman"/>
+          <w:sz w:val="28"/>
+          <w:szCs w:val="28"/>
+        </w:rPr>
+        <w:tab/>
+      </w:r>
+      <w:r>
+        <w:rPr>
+          <w:rFonts w:ascii="Times New Roman" w:hAnsi="Times New Roman" w:cs="Times New Roman"/>
+          <w:sz w:val="28"/>
+          <w:szCs w:val="28"/>
+        </w:rPr>
+        <w:tab/>
+        <w:t>+ngắt 21h:DOS : các chức năng của DOS</w:t>
+      </w:r>
+    </w:p>
+    <w:p>
+      <w:pPr>
+        <w:shd w:val="clear" w:color="auto" w:fill="FFFFFF"/>
+        <w:spacing w:before="100" w:beforeAutospacing="1" w:after="100" w:afterAutospacing="1" w:line="240" w:lineRule="auto"/>
+        <w:rPr>
+          <w:rFonts w:ascii="Arial" w:eastAsia="Times New Roman" w:hAnsi="Arial" w:cs="Arial"/>
+          <w:color w:val="555555"/>
+          <w:sz w:val="20"/>
+          <w:szCs w:val="20"/>
+        </w:rPr>
+      </w:pPr>
+      <w:r>
+        <w:rPr>
+          <w:rFonts w:ascii="Times New Roman" w:hAnsi="Times New Roman" w:cs="Times New Roman"/>
+          <w:sz w:val="28"/>
+          <w:szCs w:val="28"/>
+        </w:rPr>
+        <w:tab/>
+      </w:r>
+      <w:r>
+        <w:rPr>
+          <w:rFonts w:ascii="Times New Roman" w:hAnsi="Times New Roman" w:cs="Times New Roman"/>
+          <w:sz w:val="28"/>
+          <w:szCs w:val="28"/>
+        </w:rPr>
+        <w:tab/>
+      </w:r>
+      <w:r>
+        <w:rPr>
+          <w:rFonts w:ascii="Times New Roman" w:hAnsi="Times New Roman" w:cs="Times New Roman"/>
+          <w:sz w:val="28"/>
+          <w:szCs w:val="28"/>
+        </w:rPr>
+        <w:tab/>
+        <w:t xml:space="preserve">+ </w:t>
+      </w:r>
+      <w:r>
+        <w:rPr>
+          <w:rFonts w:ascii="Arial" w:eastAsia="Times New Roman" w:hAnsi="Arial" w:cs="Arial"/>
+          <w:b/>
+          <w:bCs/>
+          <w:color w:val="555555"/>
+          <w:sz w:val="20"/>
+          <w:szCs w:val="20"/>
+        </w:rPr>
+        <w:t>Hàm 01h</w:t>
+      </w:r>
+      <w:r>
+        <w:rPr>
+          <w:rFonts w:ascii="Arial" w:eastAsia="Times New Roman" w:hAnsi="Arial" w:cs="Arial"/>
+          <w:color w:val="555555"/>
+          <w:sz w:val="20"/>
+          <w:szCs w:val="20"/>
+        </w:rPr>
+        <w:t>: nhập một ký tự từ bàn phím và hiện ký tự nhập ra màn hình.</w:t>
+      </w:r>
+    </w:p>
+    <w:p>
+      <w:pPr>
+        <w:shd w:val="clear" w:color="auto" w:fill="FFFFFF"/>
+        <w:spacing w:before="120" w:after="120" w:line="240" w:lineRule="auto"/>
+        <w:ind w:left="1440" w:firstLine="720"/>
+        <w:jc w:val="both"/>
+        <w:rPr>
+          <w:rFonts w:ascii="Arial" w:eastAsia="Times New Roman" w:hAnsi="Arial" w:cs="Arial"/>
+          <w:color w:val="555555"/>
+          <w:sz w:val="21"/>
+          <w:szCs w:val="21"/>
+        </w:rPr>
+      </w:pPr>
+      <w:r>
+        <w:rPr>
+          <w:rFonts w:ascii="Arial" w:eastAsia="Times New Roman" w:hAnsi="Arial" w:cs="Arial"/>
+          <w:color w:val="555555"/>
+          <w:sz w:val="21"/>
+          <w:szCs w:val="21"/>
+        </w:rPr>
+        <w:t>Nếu không có ký tự nhập, hàm 01h sẽ đợi cho đến khi nhập.</w:t>
+      </w:r>
+    </w:p>
+    <w:p>
+      <w:pPr>
+        <w:shd w:val="clear" w:color="auto" w:fill="FFFFFF"/>
+        <w:spacing w:before="120" w:after="120" w:line="240" w:lineRule="auto"/>
+        <w:ind w:left="1440" w:firstLine="720"/>
+        <w:jc w:val="both"/>
+        <w:rPr>
+          <w:rFonts w:ascii="Arial" w:eastAsia="Times New Roman" w:hAnsi="Arial" w:cs="Arial"/>
+          <w:color w:val="555555"/>
+          <w:sz w:val="21"/>
+          <w:szCs w:val="21"/>
+        </w:rPr>
+      </w:pPr>
+      <w:r>
+        <w:rPr>
+          <w:rFonts w:ascii="Arial" w:eastAsia="Times New Roman" w:hAnsi="Arial" w:cs="Arial"/>
+          <w:color w:val="555555"/>
+          <w:sz w:val="21"/>
+          <w:szCs w:val="21"/>
+        </w:rPr>
+        <w:t>- Gọi: AH = 01h</w:t>
+      </w:r>
+    </w:p>
+    <w:p>
+      <w:pPr>
+        <w:shd w:val="clear" w:color="auto" w:fill="FFFFFF"/>
+        <w:spacing w:before="120" w:after="120" w:line="240" w:lineRule="auto"/>
+        <w:ind w:left="1440" w:firstLine="720"/>
+        <w:jc w:val="both"/>
+        <w:rPr>
+          <w:rFonts w:ascii="Arial" w:eastAsia="Times New Roman" w:hAnsi="Arial" w:cs="Arial"/>
+          <w:color w:val="555555"/>
+          <w:sz w:val="21"/>
+          <w:szCs w:val="21"/>
+        </w:rPr>
+      </w:pPr>
+      <w:r>
+        <w:rPr>
+          <w:rFonts w:ascii="Arial" w:eastAsia="Times New Roman" w:hAnsi="Arial" w:cs="Arial"/>
+          <w:color w:val="555555"/>
+          <w:sz w:val="21"/>
+          <w:szCs w:val="21"/>
+        </w:rPr>
+        <w:t>- Trả về: AL chứa mã ASCII của ký tự nhập</w:t>
+      </w:r>
+    </w:p>
+    <w:p>
+      <w:pPr>
+        <w:pBdr>
+          <w:top w:val="single" w:sz="6" w:space="7" w:color="CCCCCC"/>
+          <w:left w:val="single" w:sz="6" w:space="6" w:color="CCCCCC"/>
+          <w:bottom w:val="single" w:sz="6" w:space="7" w:color="CCCCCC"/>
+          <w:right w:val="single" w:sz="6" w:space="7" w:color="CCCCCC"/>
+        </w:pBdr>
+        <w:shd w:val="clear" w:color="auto" w:fill="F5F5F5"/>
+        <w:tabs>
+          <w:tab w:val="left" w:pos="916"/>
+          <w:tab w:val="left" w:pos="1832"/>
+          <w:tab w:val="left" w:pos="2748"/>
+          <w:tab w:val="left" w:pos="3664"/>
+          <w:tab w:val="left" w:pos="4580"/>
+          <w:tab w:val="left" w:pos="5496"/>
+          <w:tab w:val="left" w:pos="6412"/>
+          <w:tab w:val="left" w:pos="7328"/>
+          <w:tab w:val="left" w:pos="8244"/>
+          <w:tab w:val="left" w:pos="9160"/>
+          <w:tab w:val="left" w:pos="10076"/>
+          <w:tab w:val="left" w:pos="10992"/>
+          <w:tab w:val="left" w:pos="11908"/>
+          <w:tab w:val="left" w:pos="12824"/>
+          <w:tab w:val="left" w:pos="13740"/>
+          <w:tab w:val="left" w:pos="14656"/>
+        </w:tabs>
+        <w:wordWrap w:val="0"/>
+        <w:spacing w:after="150" w:line="240" w:lineRule="auto"/>
+        <w:ind w:left="916" w:firstLine="916"/>
+        <w:rPr>
+          <w:rFonts w:ascii="Consolas" w:eastAsia="Times New Roman" w:hAnsi="Consolas" w:cs="Courier New"/>
+          <w:color w:val="333333"/>
+          <w:sz w:val="20"/>
+          <w:szCs w:val="20"/>
+        </w:rPr>
+      </w:pPr>
+      <w:r>
+        <w:rPr>
+          <w:rFonts w:ascii="Consolas" w:eastAsia="Times New Roman" w:hAnsi="Consolas" w:cs="Courier New"/>
+          <w:color w:val="333333"/>
+          <w:sz w:val="20"/>
+          <w:szCs w:val="20"/>
+        </w:rPr>
+        <w:tab/>
+      </w:r>
+      <w:r>
+        <w:rPr>
+          <w:rFonts w:ascii="Consolas" w:eastAsia="Times New Roman" w:hAnsi="Consolas" w:cs="Courier New"/>
+          <w:color w:val="333333"/>
+          <w:sz w:val="20"/>
+          <w:szCs w:val="20"/>
+        </w:rPr>
+        <w:t xml:space="preserve">MOV AH,01h </w:t>
+      </w:r>
+    </w:p>
+    <w:p>
+      <w:pPr>
+        <w:pBdr>
+          <w:top w:val="single" w:sz="6" w:space="7" w:color="CCCCCC"/>
+          <w:left w:val="single" w:sz="6" w:space="6" w:color="CCCCCC"/>
+          <w:bottom w:val="single" w:sz="6" w:space="7" w:color="CCCCCC"/>
+          <w:right w:val="single" w:sz="6" w:space="7" w:color="CCCCCC"/>
+        </w:pBdr>
+        <w:shd w:val="clear" w:color="auto" w:fill="F5F5F5"/>
+        <w:tabs>
+          <w:tab w:val="left" w:pos="916"/>
+          <w:tab w:val="left" w:pos="1832"/>
+          <w:tab w:val="left" w:pos="2748"/>
+          <w:tab w:val="left" w:pos="3664"/>
+          <w:tab w:val="left" w:pos="4580"/>
+          <w:tab w:val="left" w:pos="5496"/>
+          <w:tab w:val="left" w:pos="6412"/>
+          <w:tab w:val="left" w:pos="7328"/>
+          <w:tab w:val="left" w:pos="8244"/>
+          <w:tab w:val="left" w:pos="9160"/>
+          <w:tab w:val="left" w:pos="10076"/>
+          <w:tab w:val="left" w:pos="10992"/>
+          <w:tab w:val="left" w:pos="11908"/>
+          <w:tab w:val="left" w:pos="12824"/>
+          <w:tab w:val="left" w:pos="13740"/>
+          <w:tab w:val="left" w:pos="14656"/>
+        </w:tabs>
+        <w:wordWrap w:val="0"/>
+        <w:spacing w:after="150" w:line="240" w:lineRule="auto"/>
+        <w:rPr>
+          <w:rFonts w:ascii="Consolas" w:eastAsia="Times New Roman" w:hAnsi="Consolas" w:cs="Courier New"/>
+          <w:color w:val="333333"/>
+          <w:sz w:val="20"/>
+          <w:szCs w:val="20"/>
+        </w:rPr>
+      </w:pPr>
+      <w:r>
+        <w:rPr>
+          <w:rFonts w:ascii="Consolas" w:eastAsia="Times New Roman" w:hAnsi="Consolas" w:cs="Courier New"/>
+          <w:color w:val="333333"/>
+          <w:sz w:val="20"/>
+          <w:szCs w:val="20"/>
+        </w:rPr>
+        <w:tab/>
+      </w:r>
+      <w:r>
+        <w:rPr>
+          <w:rFonts w:ascii="Consolas" w:eastAsia="Times New Roman" w:hAnsi="Consolas" w:cs="Courier New"/>
+          <w:color w:val="333333"/>
+          <w:sz w:val="20"/>
+          <w:szCs w:val="20"/>
+        </w:rPr>
+        <w:tab/>
+      </w:r>
+      <w:r>
+        <w:rPr>
+          <w:rFonts w:ascii="Consolas" w:eastAsia="Times New Roman" w:hAnsi="Consolas" w:cs="Courier New"/>
+          <w:color w:val="333333"/>
+          <w:sz w:val="20"/>
+          <w:szCs w:val="20"/>
+        </w:rPr>
+        <w:tab/>
+      </w:r>
+      <w:r>
+        <w:rPr>
+          <w:rFonts w:ascii="Consolas" w:eastAsia="Times New Roman" w:hAnsi="Consolas" w:cs="Courier New"/>
+          <w:color w:val="333333"/>
+          <w:sz w:val="20"/>
+          <w:szCs w:val="20"/>
+        </w:rPr>
+        <w:t xml:space="preserve">INT 21h   </w:t>
+      </w:r>
+    </w:p>
+    <w:p>
+      <w:pPr>
+        <w:ind w:left="1440" w:firstLine="720"/>
+        <w:rPr>
+          <w:rFonts w:ascii="Arial" w:eastAsia="Times New Roman" w:hAnsi="Arial" w:cs="Arial"/>
+          <w:color w:val="555555"/>
+          <w:sz w:val="20"/>
+          <w:szCs w:val="20"/>
+          <w:shd w:val="clear" w:color="auto" w:fill="FFFFFF"/>
+        </w:rPr>
+      </w:pPr>
+      <w:r>
+        <w:rPr>
+          <w:rFonts w:ascii="Arial" w:eastAsia="Times New Roman" w:hAnsi="Arial" w:cs="Arial"/>
+          <w:color w:val="555555"/>
+          <w:sz w:val="20"/>
+          <w:szCs w:val="20"/>
+          <w:shd w:val="clear" w:color="auto" w:fill="FFFFFF"/>
+        </w:rPr>
+        <w:t>; AL chứa mã ASCII của ký tự nhập</w:t>
+      </w:r>
+    </w:p>
+    <w:p>
+      <w:pPr>
+        <w:shd w:val="clear" w:color="auto" w:fill="FFFFFF"/>
+        <w:spacing w:before="100" w:beforeAutospacing="1" w:after="100" w:afterAutospacing="1" w:line="240" w:lineRule="auto"/>
+        <w:rPr>
+          <w:rFonts w:ascii="Arial" w:eastAsia="Times New Roman" w:hAnsi="Arial" w:cs="Arial"/>
+          <w:color w:val="555555"/>
+          <w:sz w:val="20"/>
+          <w:szCs w:val="20"/>
+        </w:rPr>
+      </w:pPr>
+      <w:r>
+        <w:rPr>
+          <w:rFonts w:ascii="Arial" w:eastAsia="Times New Roman" w:hAnsi="Arial" w:cs="Arial"/>
+          <w:color w:val="555555"/>
+          <w:sz w:val="20"/>
+          <w:szCs w:val="20"/>
+          <w:shd w:val="clear" w:color="auto" w:fill="FFFFFF"/>
+        </w:rPr>
+        <w:tab/>
+      </w:r>
+      <w:r>
+        <w:rPr>
+          <w:rFonts w:ascii="Arial" w:eastAsia="Times New Roman" w:hAnsi="Arial" w:cs="Arial"/>
+          <w:color w:val="555555"/>
+          <w:sz w:val="20"/>
+          <w:szCs w:val="20"/>
+          <w:shd w:val="clear" w:color="auto" w:fill="FFFFFF"/>
+        </w:rPr>
+        <w:tab/>
+        <w:t xml:space="preserve">+ </w:t>
+      </w:r>
+      <w:r>
+        <w:rPr>
+          <w:rFonts w:ascii="Arial" w:eastAsia="Times New Roman" w:hAnsi="Arial" w:cs="Arial"/>
+          <w:b/>
+          <w:bCs/>
+          <w:color w:val="555555"/>
+          <w:sz w:val="20"/>
+          <w:szCs w:val="20"/>
+        </w:rPr>
+        <w:t>Hàm 02h</w:t>
+      </w:r>
+      <w:r>
+        <w:rPr>
+          <w:rFonts w:ascii="Arial" w:eastAsia="Times New Roman" w:hAnsi="Arial" w:cs="Arial"/>
+          <w:color w:val="555555"/>
+          <w:sz w:val="20"/>
+          <w:szCs w:val="20"/>
+        </w:rPr>
+        <w:t>: xuất một ký tự trong thanh ghi DL ra màn hình tại vị trí con trỏ hiện hành</w:t>
+      </w:r>
+    </w:p>
+    <w:p>
+      <w:pPr>
+        <w:shd w:val="clear" w:color="auto" w:fill="FFFFFF"/>
+        <w:spacing w:before="120" w:after="120" w:line="240" w:lineRule="auto"/>
+        <w:ind w:firstLine="720"/>
+        <w:jc w:val="both"/>
+        <w:rPr>
+          <w:rFonts w:ascii="Arial" w:eastAsia="Times New Roman" w:hAnsi="Arial" w:cs="Arial"/>
+          <w:color w:val="555555"/>
+          <w:sz w:val="21"/>
+          <w:szCs w:val="21"/>
+        </w:rPr>
+      </w:pPr>
+      <w:r>
+        <w:rPr>
+          <w:rFonts w:ascii="Arial" w:eastAsia="Times New Roman" w:hAnsi="Arial" w:cs="Arial"/>
+          <w:color w:val="555555"/>
+          <w:sz w:val="21"/>
+          <w:szCs w:val="21"/>
+        </w:rPr>
+        <w:t>- Gọi AH = 02h, DL = mã ASCII của ký tự</w:t>
+      </w:r>
+    </w:p>
+    <w:p>
+      <w:pPr>
+        <w:shd w:val="clear" w:color="auto" w:fill="FFFFFF"/>
+        <w:spacing w:before="100" w:beforeAutospacing="1" w:after="100" w:afterAutospacing="1" w:line="240" w:lineRule="auto"/>
+        <w:rPr>
+          <w:rFonts w:ascii="Arial" w:eastAsia="Times New Roman" w:hAnsi="Arial" w:cs="Arial"/>
+          <w:color w:val="555555"/>
+          <w:sz w:val="20"/>
+          <w:szCs w:val="20"/>
+        </w:rPr>
+      </w:pPr>
+      <w:r>
+        <w:rPr>
+          <w:rFonts w:ascii="Arial" w:eastAsia="Times New Roman" w:hAnsi="Arial" w:cs="Arial"/>
+          <w:color w:val="555555"/>
+          <w:sz w:val="21"/>
+          <w:szCs w:val="21"/>
+        </w:rPr>
+        <w:tab/>
+      </w:r>
+      <w:r>
+        <w:rPr>
+          <w:rFonts w:ascii="Arial" w:eastAsia="Times New Roman" w:hAnsi="Arial" w:cs="Arial"/>
+          <w:color w:val="555555"/>
+          <w:sz w:val="21"/>
+          <w:szCs w:val="21"/>
+        </w:rPr>
+        <w:tab/>
+        <w:t>+</w:t>
+      </w:r>
+      <w:r>
+        <w:rPr>
+          <w:rFonts w:ascii="Arial" w:eastAsia="Times New Roman" w:hAnsi="Arial" w:cs="Arial"/>
+          <w:b/>
+          <w:bCs/>
+          <w:color w:val="555555"/>
+          <w:sz w:val="20"/>
+          <w:szCs w:val="20"/>
+        </w:rPr>
+        <w:t>Hàm 08h</w:t>
+      </w:r>
+      <w:r>
+        <w:rPr>
+          <w:rFonts w:ascii="Arial" w:eastAsia="Times New Roman" w:hAnsi="Arial" w:cs="Arial"/>
+          <w:color w:val="555555"/>
+          <w:sz w:val="20"/>
+          <w:szCs w:val="20"/>
+        </w:rPr>
+        <w:t>: giống hàm 01h nhưng không hiển thị ký tự ra màn hình</w:t>
+      </w:r>
+    </w:p>
+    <w:p>
+      <w:pPr>
+        <w:shd w:val="clear" w:color="auto" w:fill="FFFFFF"/>
+        <w:spacing w:before="100" w:beforeAutospacing="1" w:after="100" w:afterAutospacing="1" w:line="240" w:lineRule="auto"/>
+        <w:ind w:left="1440"/>
+        <w:rPr>
+          <w:rFonts w:ascii="Arial" w:eastAsia="Times New Roman" w:hAnsi="Arial" w:cs="Arial"/>
+          <w:color w:val="555555"/>
+          <w:sz w:val="20"/>
+          <w:szCs w:val="20"/>
+        </w:rPr>
+      </w:pPr>
+      <w:r>
+        <w:rPr>
+          <w:rFonts w:ascii="Arial" w:eastAsia="Times New Roman" w:hAnsi="Arial" w:cs="Arial"/>
+          <w:b/>
+          <w:bCs/>
+          <w:color w:val="555555"/>
+          <w:sz w:val="20"/>
+          <w:szCs w:val="20"/>
+        </w:rPr>
+        <w:lastRenderedPageBreak/>
+        <w:t>+</w:t>
+      </w:r>
+      <w:r>
+        <w:rPr>
+          <w:rFonts w:ascii="Arial" w:eastAsia="Times New Roman" w:hAnsi="Arial" w:cs="Arial"/>
+          <w:b/>
+          <w:bCs/>
+          <w:color w:val="555555"/>
+          <w:sz w:val="20"/>
+          <w:szCs w:val="20"/>
+        </w:rPr>
+        <w:t>Hàm 09h</w:t>
+      </w:r>
+      <w:r>
+        <w:rPr>
+          <w:rFonts w:ascii="Arial" w:eastAsia="Times New Roman" w:hAnsi="Arial" w:cs="Arial"/>
+          <w:color w:val="555555"/>
+          <w:sz w:val="20"/>
+          <w:szCs w:val="20"/>
+        </w:rPr>
+        <w:t>: xuất một chuỗi ký tự ra màn hình tại vị trí con trỏ hiện hành, địa chỉ chuỗi được chứa trong DS:DX và phải được kết thúc bằng ký tự $</w:t>
+      </w:r>
+    </w:p>
+    <w:p>
+      <w:pPr>
+        <w:shd w:val="clear" w:color="auto" w:fill="FFFFFF"/>
+        <w:spacing w:before="100" w:beforeAutospacing="1" w:after="100" w:afterAutospacing="1" w:line="240" w:lineRule="auto"/>
+        <w:ind w:left="720" w:firstLine="720"/>
+        <w:rPr>
+          <w:rFonts w:ascii="Arial" w:eastAsia="Times New Roman" w:hAnsi="Arial" w:cs="Arial"/>
+          <w:color w:val="555555"/>
+          <w:sz w:val="20"/>
+          <w:szCs w:val="20"/>
+        </w:rPr>
+      </w:pPr>
+      <w:r>
+        <w:rPr>
+          <w:rFonts w:ascii="Arial" w:eastAsia="Times New Roman" w:hAnsi="Arial" w:cs="Arial"/>
+          <w:b/>
+          <w:bCs/>
+          <w:color w:val="555555"/>
+          <w:sz w:val="20"/>
+          <w:szCs w:val="20"/>
+        </w:rPr>
+        <w:t>+</w:t>
+      </w:r>
+      <w:r>
+        <w:rPr>
+          <w:rFonts w:ascii="Arial" w:eastAsia="Times New Roman" w:hAnsi="Arial" w:cs="Arial"/>
+          <w:b/>
+          <w:bCs/>
+          <w:color w:val="555555"/>
+          <w:sz w:val="20"/>
+          <w:szCs w:val="20"/>
+        </w:rPr>
+        <w:t>Hàm 0Ah</w:t>
+      </w:r>
+      <w:r>
+        <w:rPr>
+          <w:rFonts w:ascii="Arial" w:eastAsia="Times New Roman" w:hAnsi="Arial" w:cs="Arial"/>
+          <w:color w:val="555555"/>
+          <w:sz w:val="20"/>
+          <w:szCs w:val="20"/>
+        </w:rPr>
+        <w:t>: nhập một chuỗi ký tự từ bàn phím (tối đa 255 ký tự), dùng phím ENTER kết thúc chuỗi</w:t>
+      </w:r>
+    </w:p>
+    <w:p>
+      <w:pPr>
+        <w:shd w:val="clear" w:color="auto" w:fill="FFFFFF"/>
+        <w:spacing w:before="100" w:beforeAutospacing="1" w:after="100" w:afterAutospacing="1" w:line="240" w:lineRule="auto"/>
+        <w:ind w:left="1080" w:firstLine="360"/>
+        <w:rPr>
+          <w:rFonts w:ascii="Arial" w:eastAsia="Times New Roman" w:hAnsi="Arial" w:cs="Arial"/>
+          <w:color w:val="555555"/>
+          <w:sz w:val="20"/>
+          <w:szCs w:val="20"/>
+        </w:rPr>
+      </w:pPr>
+      <w:r>
+        <w:rPr>
+          <w:rFonts w:ascii="Arial" w:eastAsia="Times New Roman" w:hAnsi="Arial" w:cs="Arial"/>
+          <w:b/>
+          <w:bCs/>
+          <w:color w:val="555555"/>
+          <w:sz w:val="20"/>
+          <w:szCs w:val="20"/>
+        </w:rPr>
+        <w:t>+</w:t>
+      </w:r>
+      <w:r>
+        <w:rPr>
+          <w:rFonts w:ascii="Arial" w:eastAsia="Times New Roman" w:hAnsi="Arial" w:cs="Arial"/>
+          <w:b/>
+          <w:bCs/>
+          <w:color w:val="555555"/>
+          <w:sz w:val="20"/>
+          <w:szCs w:val="20"/>
+        </w:rPr>
+        <w:t>Hàm 4Ch: </w:t>
+      </w:r>
+      <w:r>
+        <w:rPr>
+          <w:rFonts w:ascii="Arial" w:eastAsia="Times New Roman" w:hAnsi="Arial" w:cs="Arial"/>
+          <w:color w:val="555555"/>
+          <w:sz w:val="20"/>
+          <w:szCs w:val="20"/>
+        </w:rPr>
+        <w:t>kết thúc chương trình</w:t>
+      </w:r>
+    </w:p>
+    <w:p>
+      <w:pPr>
+        <w:shd w:val="clear" w:color="auto" w:fill="FFFFFF"/>
+        <w:spacing w:before="100" w:beforeAutospacing="1" w:after="100" w:afterAutospacing="1" w:line="240" w:lineRule="auto"/>
+        <w:ind w:left="720" w:firstLine="720"/>
+        <w:rPr>
+          <w:rFonts w:ascii="Arial" w:eastAsia="Times New Roman" w:hAnsi="Arial" w:cs="Arial"/>
+          <w:color w:val="555555"/>
+          <w:sz w:val="20"/>
+          <w:szCs w:val="20"/>
+        </w:rPr>
+      </w:pPr>
       <w:bookmarkStart w:id="0" w:name="_GoBack"/>
       <w:bookmarkEnd w:id="0"/>
-      <w:r>
-        <w:rPr>
-          <w:rFonts w:ascii="Times New Roman" w:hAnsi="Times New Roman" w:cs="Times New Roman"/>
-          <w:sz w:val="28"/>
-          <w:szCs w:val="28"/>
-        </w:rPr>
-        <w:t>[100],int n)</w:t>
-      </w:r>
-      <w:r>
-        <w:rPr>
-          <w:rFonts w:ascii="Times New Roman" w:hAnsi="Times New Roman" w:cs="Times New Roman"/>
-          <w:sz w:val="28"/>
-          <w:szCs w:val="28"/>
-        </w:rPr>
-        <w:t>: xuất đồ thị ra file txt</w:t>
-      </w:r>
+    </w:p>
+    <w:p>
+      <w:pPr>
+        <w:shd w:val="clear" w:color="auto" w:fill="FFFFFF"/>
+        <w:spacing w:before="100" w:beforeAutospacing="1" w:after="100" w:afterAutospacing="1" w:line="240" w:lineRule="auto"/>
+        <w:ind w:left="1440"/>
+        <w:rPr>
+          <w:rFonts w:ascii="Arial" w:eastAsia="Times New Roman" w:hAnsi="Arial" w:cs="Arial"/>
+          <w:color w:val="555555"/>
+          <w:sz w:val="20"/>
+          <w:szCs w:val="20"/>
+        </w:rPr>
+      </w:pPr>
+    </w:p>
+    <w:p>
+      <w:pPr>
+        <w:shd w:val="clear" w:color="auto" w:fill="FFFFFF"/>
+        <w:spacing w:before="120" w:after="120" w:line="240" w:lineRule="auto"/>
+        <w:ind w:firstLine="720"/>
+        <w:jc w:val="both"/>
+        <w:rPr>
+          <w:rFonts w:ascii="Arial" w:eastAsia="Times New Roman" w:hAnsi="Arial" w:cs="Arial"/>
+          <w:color w:val="555555"/>
+          <w:sz w:val="21"/>
+          <w:szCs w:val="21"/>
+        </w:rPr>
+      </w:pPr>
+    </w:p>
+    <w:p>
+      <w:pPr>
+        <w:rPr>
+          <w:rFonts w:ascii="Times New Roman" w:hAnsi="Times New Roman" w:cs="Times New Roman"/>
+          <w:sz w:val="28"/>
+          <w:szCs w:val="28"/>
+        </w:rPr>
+      </w:pPr>
     </w:p>
     <w:sectPr>
       <w:pgSz w:w="12240" w:h="15840"/>
@@ -1515,6 +2191,155 @@
     </w:lvl>
   </w:abstractNum>
   <w:abstractNum w:abstractNumId="1">
+    <w:nsid w:val="08457345"/>
+    <w:multiLevelType w:val="multilevel"/>
+    <w:tmpl w:val="002E5344"/>
+    <w:lvl w:ilvl="0">
+      <w:start w:val="1"/>
+      <w:numFmt w:val="bullet"/>
+      <w:lvlText w:val=""/>
+      <w:lvlJc w:val="left"/>
+      <w:pPr>
+        <w:tabs>
+          <w:tab w:val="num" w:pos="1440"/>
+        </w:tabs>
+        <w:ind w:left="1440" w:hanging="360"/>
+      </w:pPr>
+      <w:rPr>
+        <w:rFonts w:ascii="Symbol" w:hAnsi="Symbol" w:hint="default"/>
+        <w:sz w:val="20"/>
+      </w:rPr>
+    </w:lvl>
+    <w:lvl w:ilvl="1" w:tentative="1">
+      <w:start w:val="1"/>
+      <w:numFmt w:val="bullet"/>
+      <w:lvlText w:val="o"/>
+      <w:lvlJc w:val="left"/>
+      <w:pPr>
+        <w:tabs>
+          <w:tab w:val="num" w:pos="2160"/>
+        </w:tabs>
+        <w:ind w:left="2160" w:hanging="360"/>
+      </w:pPr>
+      <w:rPr>
+        <w:rFonts w:ascii="Courier New" w:hAnsi="Courier New" w:hint="default"/>
+        <w:sz w:val="20"/>
+      </w:rPr>
+    </w:lvl>
+    <w:lvl w:ilvl="2" w:tentative="1">
+      <w:start w:val="1"/>
+      <w:numFmt w:val="bullet"/>
+      <w:lvlText w:val=""/>
+      <w:lvlJc w:val="left"/>
+      <w:pPr>
+        <w:tabs>
+          <w:tab w:val="num" w:pos="2880"/>
+        </w:tabs>
+        <w:ind w:left="2880" w:hanging="360"/>
+      </w:pPr>
+      <w:rPr>
+        <w:rFonts w:ascii="Wingdings" w:hAnsi="Wingdings" w:hint="default"/>
+        <w:sz w:val="20"/>
+      </w:rPr>
+    </w:lvl>
+    <w:lvl w:ilvl="3" w:tentative="1">
+      <w:start w:val="1"/>
+      <w:numFmt w:val="bullet"/>
+      <w:lvlText w:val=""/>
+      <w:lvlJc w:val="left"/>
+      <w:pPr>
+        <w:tabs>
+          <w:tab w:val="num" w:pos="3600"/>
+        </w:tabs>
+        <w:ind w:left="3600" w:hanging="360"/>
+      </w:pPr>
+      <w:rPr>
+        <w:rFonts w:ascii="Wingdings" w:hAnsi="Wingdings" w:hint="default"/>
+        <w:sz w:val="20"/>
+      </w:rPr>
+    </w:lvl>
+    <w:lvl w:ilvl="4" w:tentative="1">
+      <w:start w:val="1"/>
+      <w:numFmt w:val="bullet"/>
+      <w:lvlText w:val=""/>
+      <w:lvlJc w:val="left"/>
+      <w:pPr>
+        <w:tabs>
+          <w:tab w:val="num" w:pos="4320"/>
+        </w:tabs>
+        <w:ind w:left="4320" w:hanging="360"/>
+      </w:pPr>
+      <w:rPr>
+        <w:rFonts w:ascii="Wingdings" w:hAnsi="Wingdings" w:hint="default"/>
+        <w:sz w:val="20"/>
+      </w:rPr>
+    </w:lvl>
+    <w:lvl w:ilvl="5" w:tentative="1">
+      <w:start w:val="1"/>
+      <w:numFmt w:val="bullet"/>
+      <w:lvlText w:val=""/>
+      <w:lvlJc w:val="left"/>
+      <w:pPr>
+        <w:tabs>
+          <w:tab w:val="num" w:pos="5040"/>
+        </w:tabs>
+        <w:ind w:left="5040" w:hanging="360"/>
+      </w:pPr>
+      <w:rPr>
+        <w:rFonts w:ascii="Wingdings" w:hAnsi="Wingdings" w:hint="default"/>
+        <w:sz w:val="20"/>
+      </w:rPr>
+    </w:lvl>
+    <w:lvl w:ilvl="6" w:tentative="1">
+      <w:start w:val="1"/>
+      <w:numFmt w:val="bullet"/>
+      <w:lvlText w:val=""/>
+      <w:lvlJc w:val="left"/>
+      <w:pPr>
+        <w:tabs>
+          <w:tab w:val="num" w:pos="5760"/>
+        </w:tabs>
+        <w:ind w:left="5760" w:hanging="360"/>
+      </w:pPr>
+      <w:rPr>
+        <w:rFonts w:ascii="Wingdings" w:hAnsi="Wingdings" w:hint="default"/>
+        <w:sz w:val="20"/>
+      </w:rPr>
+    </w:lvl>
+    <w:lvl w:ilvl="7" w:tentative="1">
+      <w:start w:val="1"/>
+      <w:numFmt w:val="bullet"/>
+      <w:lvlText w:val=""/>
+      <w:lvlJc w:val="left"/>
+      <w:pPr>
+        <w:tabs>
+          <w:tab w:val="num" w:pos="6480"/>
+        </w:tabs>
+        <w:ind w:left="6480" w:hanging="360"/>
+      </w:pPr>
+      <w:rPr>
+        <w:rFonts w:ascii="Wingdings" w:hAnsi="Wingdings" w:hint="default"/>
+        <w:sz w:val="20"/>
+      </w:rPr>
+    </w:lvl>
+    <w:lvl w:ilvl="8" w:tentative="1">
+      <w:start w:val="1"/>
+      <w:numFmt w:val="bullet"/>
+      <w:lvlText w:val=""/>
+      <w:lvlJc w:val="left"/>
+      <w:pPr>
+        <w:tabs>
+          <w:tab w:val="num" w:pos="7200"/>
+        </w:tabs>
+        <w:ind w:left="7200" w:hanging="360"/>
+      </w:pPr>
+      <w:rPr>
+        <w:rFonts w:ascii="Wingdings" w:hAnsi="Wingdings" w:hint="default"/>
+        <w:sz w:val="20"/>
+      </w:rPr>
+    </w:lvl>
+  </w:abstractNum>
+  <w:abstractNum w:abstractNumId="2">
     <w:nsid w:val="0AD3012D"/>
     <w:multiLevelType w:val="hybridMultilevel"/>
     <w:tmpl w:val="6810BC28"/>
@@ -1603,7 +2428,7 @@
       </w:pPr>
     </w:lvl>
   </w:abstractNum>
-  <w:abstractNum w:abstractNumId="2">
+  <w:abstractNum w:abstractNumId="3">
     <w:nsid w:val="1D1A2362"/>
     <w:multiLevelType w:val="hybridMultilevel"/>
     <w:tmpl w:val="298EA144"/>
@@ -1713,6 +2538,602 @@
       </w:pPr>
       <w:rPr>
         <w:rFonts w:ascii="Wingdings" w:hAnsi="Wingdings" w:hint="default"/>
+      </w:rPr>
+    </w:lvl>
+  </w:abstractNum>
+  <w:abstractNum w:abstractNumId="4">
+    <w:nsid w:val="32744146"/>
+    <w:multiLevelType w:val="multilevel"/>
+    <w:tmpl w:val="93EA1EF2"/>
+    <w:lvl w:ilvl="0">
+      <w:start w:val="1"/>
+      <w:numFmt w:val="bullet"/>
+      <w:lvlText w:val=""/>
+      <w:lvlJc w:val="left"/>
+      <w:pPr>
+        <w:tabs>
+          <w:tab w:val="num" w:pos="720"/>
+        </w:tabs>
+        <w:ind w:left="720" w:hanging="360"/>
+      </w:pPr>
+      <w:rPr>
+        <w:rFonts w:ascii="Symbol" w:hAnsi="Symbol" w:hint="default"/>
+        <w:sz w:val="20"/>
+      </w:rPr>
+    </w:lvl>
+    <w:lvl w:ilvl="1" w:tentative="1">
+      <w:start w:val="1"/>
+      <w:numFmt w:val="bullet"/>
+      <w:lvlText w:val="o"/>
+      <w:lvlJc w:val="left"/>
+      <w:pPr>
+        <w:tabs>
+          <w:tab w:val="num" w:pos="1440"/>
+        </w:tabs>
+        <w:ind w:left="1440" w:hanging="360"/>
+      </w:pPr>
+      <w:rPr>
+        <w:rFonts w:ascii="Courier New" w:hAnsi="Courier New" w:hint="default"/>
+        <w:sz w:val="20"/>
+      </w:rPr>
+    </w:lvl>
+    <w:lvl w:ilvl="2" w:tentative="1">
+      <w:start w:val="1"/>
+      <w:numFmt w:val="bullet"/>
+      <w:lvlText w:val=""/>
+      <w:lvlJc w:val="left"/>
+      <w:pPr>
+        <w:tabs>
+          <w:tab w:val="num" w:pos="2160"/>
+        </w:tabs>
+        <w:ind w:left="2160" w:hanging="360"/>
+      </w:pPr>
+      <w:rPr>
+        <w:rFonts w:ascii="Wingdings" w:hAnsi="Wingdings" w:hint="default"/>
+        <w:sz w:val="20"/>
+      </w:rPr>
+    </w:lvl>
+    <w:lvl w:ilvl="3" w:tentative="1">
+      <w:start w:val="1"/>
+      <w:numFmt w:val="bullet"/>
+      <w:lvlText w:val=""/>
+      <w:lvlJc w:val="left"/>
+      <w:pPr>
+        <w:tabs>
+          <w:tab w:val="num" w:pos="2880"/>
+        </w:tabs>
+        <w:ind w:left="2880" w:hanging="360"/>
+      </w:pPr>
+      <w:rPr>
+        <w:rFonts w:ascii="Wingdings" w:hAnsi="Wingdings" w:hint="default"/>
+        <w:sz w:val="20"/>
+      </w:rPr>
+    </w:lvl>
+    <w:lvl w:ilvl="4" w:tentative="1">
+      <w:start w:val="1"/>
+      <w:numFmt w:val="bullet"/>
+      <w:lvlText w:val=""/>
+      <w:lvlJc w:val="left"/>
+      <w:pPr>
+        <w:tabs>
+          <w:tab w:val="num" w:pos="3600"/>
+        </w:tabs>
+        <w:ind w:left="3600" w:hanging="360"/>
+      </w:pPr>
+      <w:rPr>
+        <w:rFonts w:ascii="Wingdings" w:hAnsi="Wingdings" w:hint="default"/>
+        <w:sz w:val="20"/>
+      </w:rPr>
+    </w:lvl>
+    <w:lvl w:ilvl="5" w:tentative="1">
+      <w:start w:val="1"/>
+      <w:numFmt w:val="bullet"/>
+      <w:lvlText w:val=""/>
+      <w:lvlJc w:val="left"/>
+      <w:pPr>
+        <w:tabs>
+          <w:tab w:val="num" w:pos="4320"/>
+        </w:tabs>
+        <w:ind w:left="4320" w:hanging="360"/>
+      </w:pPr>
+      <w:rPr>
+        <w:rFonts w:ascii="Wingdings" w:hAnsi="Wingdings" w:hint="default"/>
+        <w:sz w:val="20"/>
+      </w:rPr>
+    </w:lvl>
+    <w:lvl w:ilvl="6" w:tentative="1">
+      <w:start w:val="1"/>
+      <w:numFmt w:val="bullet"/>
+      <w:lvlText w:val=""/>
+      <w:lvlJc w:val="left"/>
+      <w:pPr>
+        <w:tabs>
+          <w:tab w:val="num" w:pos="5040"/>
+        </w:tabs>
+        <w:ind w:left="5040" w:hanging="360"/>
+      </w:pPr>
+      <w:rPr>
+        <w:rFonts w:ascii="Wingdings" w:hAnsi="Wingdings" w:hint="default"/>
+        <w:sz w:val="20"/>
+      </w:rPr>
+    </w:lvl>
+    <w:lvl w:ilvl="7" w:tentative="1">
+      <w:start w:val="1"/>
+      <w:numFmt w:val="bullet"/>
+      <w:lvlText w:val=""/>
+      <w:lvlJc w:val="left"/>
+      <w:pPr>
+        <w:tabs>
+          <w:tab w:val="num" w:pos="5760"/>
+        </w:tabs>
+        <w:ind w:left="5760" w:hanging="360"/>
+      </w:pPr>
+      <w:rPr>
+        <w:rFonts w:ascii="Wingdings" w:hAnsi="Wingdings" w:hint="default"/>
+        <w:sz w:val="20"/>
+      </w:rPr>
+    </w:lvl>
+    <w:lvl w:ilvl="8" w:tentative="1">
+      <w:start w:val="1"/>
+      <w:numFmt w:val="bullet"/>
+      <w:lvlText w:val=""/>
+      <w:lvlJc w:val="left"/>
+      <w:pPr>
+        <w:tabs>
+          <w:tab w:val="num" w:pos="6480"/>
+        </w:tabs>
+        <w:ind w:left="6480" w:hanging="360"/>
+      </w:pPr>
+      <w:rPr>
+        <w:rFonts w:ascii="Wingdings" w:hAnsi="Wingdings" w:hint="default"/>
+        <w:sz w:val="20"/>
+      </w:rPr>
+    </w:lvl>
+  </w:abstractNum>
+  <w:abstractNum w:abstractNumId="5">
+    <w:nsid w:val="3985619C"/>
+    <w:multiLevelType w:val="multilevel"/>
+    <w:tmpl w:val="F5F67A46"/>
+    <w:lvl w:ilvl="0">
+      <w:start w:val="1"/>
+      <w:numFmt w:val="bullet"/>
+      <w:lvlText w:val=""/>
+      <w:lvlJc w:val="left"/>
+      <w:pPr>
+        <w:tabs>
+          <w:tab w:val="num" w:pos="720"/>
+        </w:tabs>
+        <w:ind w:left="720" w:hanging="360"/>
+      </w:pPr>
+      <w:rPr>
+        <w:rFonts w:ascii="Symbol" w:hAnsi="Symbol" w:hint="default"/>
+        <w:sz w:val="20"/>
+      </w:rPr>
+    </w:lvl>
+    <w:lvl w:ilvl="1" w:tentative="1">
+      <w:start w:val="1"/>
+      <w:numFmt w:val="bullet"/>
+      <w:lvlText w:val="o"/>
+      <w:lvlJc w:val="left"/>
+      <w:pPr>
+        <w:tabs>
+          <w:tab w:val="num" w:pos="1440"/>
+        </w:tabs>
+        <w:ind w:left="1440" w:hanging="360"/>
+      </w:pPr>
+      <w:rPr>
+        <w:rFonts w:ascii="Courier New" w:hAnsi="Courier New" w:hint="default"/>
+        <w:sz w:val="20"/>
+      </w:rPr>
+    </w:lvl>
+    <w:lvl w:ilvl="2" w:tentative="1">
+      <w:start w:val="1"/>
+      <w:numFmt w:val="bullet"/>
+      <w:lvlText w:val=""/>
+      <w:lvlJc w:val="left"/>
+      <w:pPr>
+        <w:tabs>
+          <w:tab w:val="num" w:pos="2160"/>
+        </w:tabs>
+        <w:ind w:left="2160" w:hanging="360"/>
+      </w:pPr>
+      <w:rPr>
+        <w:rFonts w:ascii="Wingdings" w:hAnsi="Wingdings" w:hint="default"/>
+        <w:sz w:val="20"/>
+      </w:rPr>
+    </w:lvl>
+    <w:lvl w:ilvl="3" w:tentative="1">
+      <w:start w:val="1"/>
+      <w:numFmt w:val="bullet"/>
+      <w:lvlText w:val=""/>
+      <w:lvlJc w:val="left"/>
+      <w:pPr>
+        <w:tabs>
+          <w:tab w:val="num" w:pos="2880"/>
+        </w:tabs>
+        <w:ind w:left="2880" w:hanging="360"/>
+      </w:pPr>
+      <w:rPr>
+        <w:rFonts w:ascii="Wingdings" w:hAnsi="Wingdings" w:hint="default"/>
+        <w:sz w:val="20"/>
+      </w:rPr>
+    </w:lvl>
+    <w:lvl w:ilvl="4" w:tentative="1">
+      <w:start w:val="1"/>
+      <w:numFmt w:val="bullet"/>
+      <w:lvlText w:val=""/>
+      <w:lvlJc w:val="left"/>
+      <w:pPr>
+        <w:tabs>
+          <w:tab w:val="num" w:pos="3600"/>
+        </w:tabs>
+        <w:ind w:left="3600" w:hanging="360"/>
+      </w:pPr>
+      <w:rPr>
+        <w:rFonts w:ascii="Wingdings" w:hAnsi="Wingdings" w:hint="default"/>
+        <w:sz w:val="20"/>
+      </w:rPr>
+    </w:lvl>
+    <w:lvl w:ilvl="5" w:tentative="1">
+      <w:start w:val="1"/>
+      <w:numFmt w:val="bullet"/>
+      <w:lvlText w:val=""/>
+      <w:lvlJc w:val="left"/>
+      <w:pPr>
+        <w:tabs>
+          <w:tab w:val="num" w:pos="4320"/>
+        </w:tabs>
+        <w:ind w:left="4320" w:hanging="360"/>
+      </w:pPr>
+      <w:rPr>
+        <w:rFonts w:ascii="Wingdings" w:hAnsi="Wingdings" w:hint="default"/>
+        <w:sz w:val="20"/>
+      </w:rPr>
+    </w:lvl>
+    <w:lvl w:ilvl="6" w:tentative="1">
+      <w:start w:val="1"/>
+      <w:numFmt w:val="bullet"/>
+      <w:lvlText w:val=""/>
+      <w:lvlJc w:val="left"/>
+      <w:pPr>
+        <w:tabs>
+          <w:tab w:val="num" w:pos="5040"/>
+        </w:tabs>
+        <w:ind w:left="5040" w:hanging="360"/>
+      </w:pPr>
+      <w:rPr>
+        <w:rFonts w:ascii="Wingdings" w:hAnsi="Wingdings" w:hint="default"/>
+        <w:sz w:val="20"/>
+      </w:rPr>
+    </w:lvl>
+    <w:lvl w:ilvl="7" w:tentative="1">
+      <w:start w:val="1"/>
+      <w:numFmt w:val="bullet"/>
+      <w:lvlText w:val=""/>
+      <w:lvlJc w:val="left"/>
+      <w:pPr>
+        <w:tabs>
+          <w:tab w:val="num" w:pos="5760"/>
+        </w:tabs>
+        <w:ind w:left="5760" w:hanging="360"/>
+      </w:pPr>
+      <w:rPr>
+        <w:rFonts w:ascii="Wingdings" w:hAnsi="Wingdings" w:hint="default"/>
+        <w:sz w:val="20"/>
+      </w:rPr>
+    </w:lvl>
+    <w:lvl w:ilvl="8" w:tentative="1">
+      <w:start w:val="1"/>
+      <w:numFmt w:val="bullet"/>
+      <w:lvlText w:val=""/>
+      <w:lvlJc w:val="left"/>
+      <w:pPr>
+        <w:tabs>
+          <w:tab w:val="num" w:pos="6480"/>
+        </w:tabs>
+        <w:ind w:left="6480" w:hanging="360"/>
+      </w:pPr>
+      <w:rPr>
+        <w:rFonts w:ascii="Wingdings" w:hAnsi="Wingdings" w:hint="default"/>
+        <w:sz w:val="20"/>
+      </w:rPr>
+    </w:lvl>
+  </w:abstractNum>
+  <w:abstractNum w:abstractNumId="6">
+    <w:nsid w:val="51CF39B7"/>
+    <w:multiLevelType w:val="multilevel"/>
+    <w:tmpl w:val="D28AA89E"/>
+    <w:lvl w:ilvl="0">
+      <w:start w:val="1"/>
+      <w:numFmt w:val="bullet"/>
+      <w:lvlText w:val=""/>
+      <w:lvlJc w:val="left"/>
+      <w:pPr>
+        <w:tabs>
+          <w:tab w:val="num" w:pos="720"/>
+        </w:tabs>
+        <w:ind w:left="720" w:hanging="360"/>
+      </w:pPr>
+      <w:rPr>
+        <w:rFonts w:ascii="Symbol" w:hAnsi="Symbol" w:hint="default"/>
+        <w:sz w:val="20"/>
+      </w:rPr>
+    </w:lvl>
+    <w:lvl w:ilvl="1">
+      <w:start w:val="1"/>
+      <w:numFmt w:val="bullet"/>
+      <w:lvlText w:val="o"/>
+      <w:lvlJc w:val="left"/>
+      <w:pPr>
+        <w:tabs>
+          <w:tab w:val="num" w:pos="1440"/>
+        </w:tabs>
+        <w:ind w:left="1440" w:hanging="360"/>
+      </w:pPr>
+      <w:rPr>
+        <w:rFonts w:ascii="Courier New" w:hAnsi="Courier New" w:hint="default"/>
+        <w:sz w:val="20"/>
+      </w:rPr>
+    </w:lvl>
+    <w:lvl w:ilvl="2" w:tentative="1">
+      <w:start w:val="1"/>
+      <w:numFmt w:val="bullet"/>
+      <w:lvlText w:val=""/>
+      <w:lvlJc w:val="left"/>
+      <w:pPr>
+        <w:tabs>
+          <w:tab w:val="num" w:pos="2160"/>
+        </w:tabs>
+        <w:ind w:left="2160" w:hanging="360"/>
+      </w:pPr>
+      <w:rPr>
+        <w:rFonts w:ascii="Wingdings" w:hAnsi="Wingdings" w:hint="default"/>
+        <w:sz w:val="20"/>
+      </w:rPr>
+    </w:lvl>
+    <w:lvl w:ilvl="3" w:tentative="1">
+      <w:start w:val="1"/>
+      <w:numFmt w:val="bullet"/>
+      <w:lvlText w:val=""/>
+      <w:lvlJc w:val="left"/>
+      <w:pPr>
+        <w:tabs>
+          <w:tab w:val="num" w:pos="2880"/>
+        </w:tabs>
+        <w:ind w:left="2880" w:hanging="360"/>
+      </w:pPr>
+      <w:rPr>
+        <w:rFonts w:ascii="Wingdings" w:hAnsi="Wingdings" w:hint="default"/>
+        <w:sz w:val="20"/>
+      </w:rPr>
+    </w:lvl>
+    <w:lvl w:ilvl="4" w:tentative="1">
+      <w:start w:val="1"/>
+      <w:numFmt w:val="bullet"/>
+      <w:lvlText w:val=""/>
+      <w:lvlJc w:val="left"/>
+      <w:pPr>
+        <w:tabs>
+          <w:tab w:val="num" w:pos="3600"/>
+        </w:tabs>
+        <w:ind w:left="3600" w:hanging="360"/>
+      </w:pPr>
+      <w:rPr>
+        <w:rFonts w:ascii="Wingdings" w:hAnsi="Wingdings" w:hint="default"/>
+        <w:sz w:val="20"/>
+      </w:rPr>
+    </w:lvl>
+    <w:lvl w:ilvl="5" w:tentative="1">
+      <w:start w:val="1"/>
+      <w:numFmt w:val="bullet"/>
+      <w:lvlText w:val=""/>
+      <w:lvlJc w:val="left"/>
+      <w:pPr>
+        <w:tabs>
+          <w:tab w:val="num" w:pos="4320"/>
+        </w:tabs>
+        <w:ind w:left="4320" w:hanging="360"/>
+      </w:pPr>
+      <w:rPr>
+        <w:rFonts w:ascii="Wingdings" w:hAnsi="Wingdings" w:hint="default"/>
+        <w:sz w:val="20"/>
+      </w:rPr>
+    </w:lvl>
+    <w:lvl w:ilvl="6" w:tentative="1">
+      <w:start w:val="1"/>
+      <w:numFmt w:val="bullet"/>
+      <w:lvlText w:val=""/>
+      <w:lvlJc w:val="left"/>
+      <w:pPr>
+        <w:tabs>
+          <w:tab w:val="num" w:pos="5040"/>
+        </w:tabs>
+        <w:ind w:left="5040" w:hanging="360"/>
+      </w:pPr>
+      <w:rPr>
+        <w:rFonts w:ascii="Wingdings" w:hAnsi="Wingdings" w:hint="default"/>
+        <w:sz w:val="20"/>
+      </w:rPr>
+    </w:lvl>
+    <w:lvl w:ilvl="7" w:tentative="1">
+      <w:start w:val="1"/>
+      <w:numFmt w:val="bullet"/>
+      <w:lvlText w:val=""/>
+      <w:lvlJc w:val="left"/>
+      <w:pPr>
+        <w:tabs>
+          <w:tab w:val="num" w:pos="5760"/>
+        </w:tabs>
+        <w:ind w:left="5760" w:hanging="360"/>
+      </w:pPr>
+      <w:rPr>
+        <w:rFonts w:ascii="Wingdings" w:hAnsi="Wingdings" w:hint="default"/>
+        <w:sz w:val="20"/>
+      </w:rPr>
+    </w:lvl>
+    <w:lvl w:ilvl="8" w:tentative="1">
+      <w:start w:val="1"/>
+      <w:numFmt w:val="bullet"/>
+      <w:lvlText w:val=""/>
+      <w:lvlJc w:val="left"/>
+      <w:pPr>
+        <w:tabs>
+          <w:tab w:val="num" w:pos="6480"/>
+        </w:tabs>
+        <w:ind w:left="6480" w:hanging="360"/>
+      </w:pPr>
+      <w:rPr>
+        <w:rFonts w:ascii="Wingdings" w:hAnsi="Wingdings" w:hint="default"/>
+        <w:sz w:val="20"/>
+      </w:rPr>
+    </w:lvl>
+  </w:abstractNum>
+  <w:abstractNum w:abstractNumId="7">
+    <w:nsid w:val="5F0E769F"/>
+    <w:multiLevelType w:val="multilevel"/>
+    <w:tmpl w:val="0C8EE54E"/>
+    <w:lvl w:ilvl="0">
+      <w:start w:val="1"/>
+      <w:numFmt w:val="bullet"/>
+      <w:lvlText w:val=""/>
+      <w:lvlJc w:val="left"/>
+      <w:pPr>
+        <w:tabs>
+          <w:tab w:val="num" w:pos="720"/>
+        </w:tabs>
+        <w:ind w:left="720" w:hanging="360"/>
+      </w:pPr>
+      <w:rPr>
+        <w:rFonts w:ascii="Symbol" w:hAnsi="Symbol" w:hint="default"/>
+        <w:sz w:val="20"/>
+      </w:rPr>
+    </w:lvl>
+    <w:lvl w:ilvl="1" w:tentative="1">
+      <w:start w:val="1"/>
+      <w:numFmt w:val="bullet"/>
+      <w:lvlText w:val="o"/>
+      <w:lvlJc w:val="left"/>
+      <w:pPr>
+        <w:tabs>
+          <w:tab w:val="num" w:pos="1440"/>
+        </w:tabs>
+        <w:ind w:left="1440" w:hanging="360"/>
+      </w:pPr>
+      <w:rPr>
+        <w:rFonts w:ascii="Courier New" w:hAnsi="Courier New" w:hint="default"/>
+        <w:sz w:val="20"/>
+      </w:rPr>
+    </w:lvl>
+    <w:lvl w:ilvl="2" w:tentative="1">
+      <w:start w:val="1"/>
+      <w:numFmt w:val="bullet"/>
+      <w:lvlText w:val=""/>
+      <w:lvlJc w:val="left"/>
+      <w:pPr>
+        <w:tabs>
+          <w:tab w:val="num" w:pos="2160"/>
+        </w:tabs>
+        <w:ind w:left="2160" w:hanging="360"/>
+      </w:pPr>
+      <w:rPr>
+        <w:rFonts w:ascii="Wingdings" w:hAnsi="Wingdings" w:hint="default"/>
+        <w:sz w:val="20"/>
+      </w:rPr>
+    </w:lvl>
+    <w:lvl w:ilvl="3" w:tentative="1">
+      <w:start w:val="1"/>
+      <w:numFmt w:val="bullet"/>
+      <w:lvlText w:val=""/>
+      <w:lvlJc w:val="left"/>
+      <w:pPr>
+        <w:tabs>
+          <w:tab w:val="num" w:pos="2880"/>
+        </w:tabs>
+        <w:ind w:left="2880" w:hanging="360"/>
+      </w:pPr>
+      <w:rPr>
+        <w:rFonts w:ascii="Wingdings" w:hAnsi="Wingdings" w:hint="default"/>
+        <w:sz w:val="20"/>
+      </w:rPr>
+    </w:lvl>
+    <w:lvl w:ilvl="4" w:tentative="1">
+      <w:start w:val="1"/>
+      <w:numFmt w:val="bullet"/>
+      <w:lvlText w:val=""/>
+      <w:lvlJc w:val="left"/>
+      <w:pPr>
+        <w:tabs>
+          <w:tab w:val="num" w:pos="3600"/>
+        </w:tabs>
+        <w:ind w:left="3600" w:hanging="360"/>
+      </w:pPr>
+      <w:rPr>
+        <w:rFonts w:ascii="Wingdings" w:hAnsi="Wingdings" w:hint="default"/>
+        <w:sz w:val="20"/>
+      </w:rPr>
+    </w:lvl>
+    <w:lvl w:ilvl="5" w:tentative="1">
+      <w:start w:val="1"/>
+      <w:numFmt w:val="bullet"/>
+      <w:lvlText w:val=""/>
+      <w:lvlJc w:val="left"/>
+      <w:pPr>
+        <w:tabs>
+          <w:tab w:val="num" w:pos="4320"/>
+        </w:tabs>
+        <w:ind w:left="4320" w:hanging="360"/>
+      </w:pPr>
+      <w:rPr>
+        <w:rFonts w:ascii="Wingdings" w:hAnsi="Wingdings" w:hint="default"/>
+        <w:sz w:val="20"/>
+      </w:rPr>
+    </w:lvl>
+    <w:lvl w:ilvl="6" w:tentative="1">
+      <w:start w:val="1"/>
+      <w:numFmt w:val="bullet"/>
+      <w:lvlText w:val=""/>
+      <w:lvlJc w:val="left"/>
+      <w:pPr>
+        <w:tabs>
+          <w:tab w:val="num" w:pos="5040"/>
+        </w:tabs>
+        <w:ind w:left="5040" w:hanging="360"/>
+      </w:pPr>
+      <w:rPr>
+        <w:rFonts w:ascii="Wingdings" w:hAnsi="Wingdings" w:hint="default"/>
+        <w:sz w:val="20"/>
+      </w:rPr>
+    </w:lvl>
+    <w:lvl w:ilvl="7" w:tentative="1">
+      <w:start w:val="1"/>
+      <w:numFmt w:val="bullet"/>
+      <w:lvlText w:val=""/>
+      <w:lvlJc w:val="left"/>
+      <w:pPr>
+        <w:tabs>
+          <w:tab w:val="num" w:pos="5760"/>
+        </w:tabs>
+        <w:ind w:left="5760" w:hanging="360"/>
+      </w:pPr>
+      <w:rPr>
+        <w:rFonts w:ascii="Wingdings" w:hAnsi="Wingdings" w:hint="default"/>
+        <w:sz w:val="20"/>
+      </w:rPr>
+    </w:lvl>
+    <w:lvl w:ilvl="8" w:tentative="1">
+      <w:start w:val="1"/>
+      <w:numFmt w:val="bullet"/>
+      <w:lvlText w:val=""/>
+      <w:lvlJc w:val="left"/>
+      <w:pPr>
+        <w:tabs>
+          <w:tab w:val="num" w:pos="6480"/>
+        </w:tabs>
+        <w:ind w:left="6480" w:hanging="360"/>
+      </w:pPr>
+      <w:rPr>
+        <w:rFonts w:ascii="Wingdings" w:hAnsi="Wingdings" w:hint="default"/>
+        <w:sz w:val="20"/>
       </w:rPr>
     </w:lvl>
   </w:abstractNum>
@@ -1720,10 +3141,25 @@
     <w:abstractNumId w:val="0"/>
   </w:num>
   <w:num w:numId="2">
+    <w:abstractNumId w:val="2"/>
+  </w:num>
+  <w:num w:numId="3">
+    <w:abstractNumId w:val="3"/>
+  </w:num>
+  <w:num w:numId="4">
+    <w:abstractNumId w:val="5"/>
+  </w:num>
+  <w:num w:numId="5">
     <w:abstractNumId w:val="1"/>
   </w:num>
-  <w:num w:numId="3">
-    <w:abstractNumId w:val="2"/>
+  <w:num w:numId="6">
+    <w:abstractNumId w:val="6"/>
+  </w:num>
+  <w:num w:numId="7">
+    <w:abstractNumId w:val="7"/>
+  </w:num>
+  <w:num w:numId="8">
+    <w:abstractNumId w:val="4"/>
   </w:num>
 </w:numbering>
 </file>
@@ -1926,6 +3362,91 @@
       <w:contextualSpacing/>
     </w:pPr>
   </w:style>
+  <w:style w:type="character" w:styleId="Strong">
+    <w:name w:val="Strong"/>
+    <w:basedOn w:val="DefaultParagraphFont"/>
+    <w:uiPriority w:val="22"/>
+    <w:qFormat/>
+    <w:rsid w:val="004E2CDF"/>
+    <w:rPr>
+      <w:b/>
+      <w:bCs/>
+    </w:rPr>
+  </w:style>
+  <w:style w:type="paragraph" w:customStyle="1" w:styleId="para">
+    <w:name w:val="para"/>
+    <w:basedOn w:val="Normal"/>
+    <w:rsid w:val="004E2CDF"/>
+    <w:pPr>
+      <w:spacing w:before="100" w:beforeAutospacing="1" w:after="100" w:afterAutospacing="1" w:line="240" w:lineRule="auto"/>
+    </w:pPr>
+    <w:rPr>
+      <w:rFonts w:ascii="Times New Roman" w:eastAsia="Times New Roman" w:hAnsi="Times New Roman" w:cs="Times New Roman"/>
+      <w:sz w:val="24"/>
+      <w:szCs w:val="24"/>
+    </w:rPr>
+  </w:style>
+  <w:style w:type="paragraph" w:styleId="HTMLPreformatted">
+    <w:name w:val="HTML Preformatted"/>
+    <w:basedOn w:val="Normal"/>
+    <w:link w:val="HTMLPreformattedChar"/>
+    <w:uiPriority w:val="99"/>
+    <w:semiHidden/>
+    <w:unhideWhenUsed/>
+    <w:rsid w:val="004E2CDF"/>
+    <w:pPr>
+      <w:tabs>
+        <w:tab w:val="left" w:pos="916"/>
+        <w:tab w:val="left" w:pos="1832"/>
+        <w:tab w:val="left" w:pos="2748"/>
+        <w:tab w:val="left" w:pos="3664"/>
+        <w:tab w:val="left" w:pos="4580"/>
+        <w:tab w:val="left" w:pos="5496"/>
+        <w:tab w:val="left" w:pos="6412"/>
+        <w:tab w:val="left" w:pos="7328"/>
+        <w:tab w:val="left" w:pos="8244"/>
+        <w:tab w:val="left" w:pos="9160"/>
+        <w:tab w:val="left" w:pos="10076"/>
+        <w:tab w:val="left" w:pos="10992"/>
+        <w:tab w:val="left" w:pos="11908"/>
+        <w:tab w:val="left" w:pos="12824"/>
+        <w:tab w:val="left" w:pos="13740"/>
+        <w:tab w:val="left" w:pos="14656"/>
+      </w:tabs>
+      <w:spacing w:after="0" w:line="240" w:lineRule="auto"/>
+    </w:pPr>
+    <w:rPr>
+      <w:rFonts w:ascii="Courier New" w:eastAsia="Times New Roman" w:hAnsi="Courier New" w:cs="Courier New"/>
+      <w:sz w:val="20"/>
+      <w:szCs w:val="20"/>
+    </w:rPr>
+  </w:style>
+  <w:style w:type="character" w:customStyle="1" w:styleId="HTMLPreformattedChar">
+    <w:name w:val="HTML Preformatted Char"/>
+    <w:basedOn w:val="DefaultParagraphFont"/>
+    <w:link w:val="HTMLPreformatted"/>
+    <w:uiPriority w:val="99"/>
+    <w:semiHidden/>
+    <w:rsid w:val="004E2CDF"/>
+    <w:rPr>
+      <w:rFonts w:ascii="Courier New" w:eastAsia="Times New Roman" w:hAnsi="Courier New" w:cs="Courier New"/>
+      <w:sz w:val="20"/>
+      <w:szCs w:val="20"/>
+    </w:rPr>
+  </w:style>
+  <w:style w:type="character" w:styleId="HTMLCode">
+    <w:name w:val="HTML Code"/>
+    <w:basedOn w:val="DefaultParagraphFont"/>
+    <w:uiPriority w:val="99"/>
+    <w:semiHidden/>
+    <w:unhideWhenUsed/>
+    <w:rsid w:val="004E2CDF"/>
+    <w:rPr>
+      <w:rFonts w:ascii="Courier New" w:eastAsia="Times New Roman" w:hAnsi="Courier New" w:cs="Courier New"/>
+      <w:sz w:val="20"/>
+      <w:szCs w:val="20"/>
+    </w:rPr>
+  </w:style>
 </w:styles>
 </file>
 
@@ -2126,6 +3647,91 @@
       <w:ind w:left="720"/>
       <w:contextualSpacing/>
     </w:pPr>
+  </w:style>
+  <w:style w:type="character" w:styleId="Strong">
+    <w:name w:val="Strong"/>
+    <w:basedOn w:val="DefaultParagraphFont"/>
+    <w:uiPriority w:val="22"/>
+    <w:qFormat/>
+    <w:rsid w:val="004E2CDF"/>
+    <w:rPr>
+      <w:b/>
+      <w:bCs/>
+    </w:rPr>
+  </w:style>
+  <w:style w:type="paragraph" w:customStyle="1" w:styleId="para">
+    <w:name w:val="para"/>
+    <w:basedOn w:val="Normal"/>
+    <w:rsid w:val="004E2CDF"/>
+    <w:pPr>
+      <w:spacing w:before="100" w:beforeAutospacing="1" w:after="100" w:afterAutospacing="1" w:line="240" w:lineRule="auto"/>
+    </w:pPr>
+    <w:rPr>
+      <w:rFonts w:ascii="Times New Roman" w:eastAsia="Times New Roman" w:hAnsi="Times New Roman" w:cs="Times New Roman"/>
+      <w:sz w:val="24"/>
+      <w:szCs w:val="24"/>
+    </w:rPr>
+  </w:style>
+  <w:style w:type="paragraph" w:styleId="HTMLPreformatted">
+    <w:name w:val="HTML Preformatted"/>
+    <w:basedOn w:val="Normal"/>
+    <w:link w:val="HTMLPreformattedChar"/>
+    <w:uiPriority w:val="99"/>
+    <w:semiHidden/>
+    <w:unhideWhenUsed/>
+    <w:rsid w:val="004E2CDF"/>
+    <w:pPr>
+      <w:tabs>
+        <w:tab w:val="left" w:pos="916"/>
+        <w:tab w:val="left" w:pos="1832"/>
+        <w:tab w:val="left" w:pos="2748"/>
+        <w:tab w:val="left" w:pos="3664"/>
+        <w:tab w:val="left" w:pos="4580"/>
+        <w:tab w:val="left" w:pos="5496"/>
+        <w:tab w:val="left" w:pos="6412"/>
+        <w:tab w:val="left" w:pos="7328"/>
+        <w:tab w:val="left" w:pos="8244"/>
+        <w:tab w:val="left" w:pos="9160"/>
+        <w:tab w:val="left" w:pos="10076"/>
+        <w:tab w:val="left" w:pos="10992"/>
+        <w:tab w:val="left" w:pos="11908"/>
+        <w:tab w:val="left" w:pos="12824"/>
+        <w:tab w:val="left" w:pos="13740"/>
+        <w:tab w:val="left" w:pos="14656"/>
+      </w:tabs>
+      <w:spacing w:after="0" w:line="240" w:lineRule="auto"/>
+    </w:pPr>
+    <w:rPr>
+      <w:rFonts w:ascii="Courier New" w:eastAsia="Times New Roman" w:hAnsi="Courier New" w:cs="Courier New"/>
+      <w:sz w:val="20"/>
+      <w:szCs w:val="20"/>
+    </w:rPr>
+  </w:style>
+  <w:style w:type="character" w:customStyle="1" w:styleId="HTMLPreformattedChar">
+    <w:name w:val="HTML Preformatted Char"/>
+    <w:basedOn w:val="DefaultParagraphFont"/>
+    <w:link w:val="HTMLPreformatted"/>
+    <w:uiPriority w:val="99"/>
+    <w:semiHidden/>
+    <w:rsid w:val="004E2CDF"/>
+    <w:rPr>
+      <w:rFonts w:ascii="Courier New" w:eastAsia="Times New Roman" w:hAnsi="Courier New" w:cs="Courier New"/>
+      <w:sz w:val="20"/>
+      <w:szCs w:val="20"/>
+    </w:rPr>
+  </w:style>
+  <w:style w:type="character" w:styleId="HTMLCode">
+    <w:name w:val="HTML Code"/>
+    <w:basedOn w:val="DefaultParagraphFont"/>
+    <w:uiPriority w:val="99"/>
+    <w:semiHidden/>
+    <w:unhideWhenUsed/>
+    <w:rsid w:val="004E2CDF"/>
+    <w:rPr>
+      <w:rFonts w:ascii="Courier New" w:eastAsia="Times New Roman" w:hAnsi="Courier New" w:cs="Courier New"/>
+      <w:sz w:val="20"/>
+      <w:szCs w:val="20"/>
+    </w:rPr>
   </w:style>
 </w:styles>
 </file>

</xml_diff>